<commit_message>
Add Arquivo exercicio do módulo 01
</commit_message>
<xml_diff>
--- a/Atividade Modulo 1.docx
+++ b/Atividade Modulo 1.docx
@@ -20,6 +20,49 @@
           <w:szCs w:val="24"/>
           <w:lang w:eastAsia="pt-BR"/>
         </w:rPr>
+        <w:t xml:space="preserve">Engenheiro de </w:t>
+      </w:r>
+      <w:proofErr w:type="spellStart"/>
+      <w:r>
+        <w:rPr>
+          <w:rFonts w:ascii="Arial" w:eastAsia="Times New Roman" w:hAnsi="Arial" w:cs="Arial"/>
+          <w:color w:val="4D4D4D"/>
+          <w:sz w:val="24"/>
+          <w:szCs w:val="24"/>
+          <w:lang w:eastAsia="pt-BR"/>
+        </w:rPr>
+        <w:t>FrontEnd</w:t>
+      </w:r>
+      <w:proofErr w:type="spellEnd"/>
+      <w:r>
+        <w:rPr>
+          <w:rFonts w:ascii="Arial" w:eastAsia="Times New Roman" w:hAnsi="Arial" w:cs="Arial"/>
+          <w:color w:val="4D4D4D"/>
+          <w:sz w:val="24"/>
+          <w:szCs w:val="24"/>
+          <w:lang w:eastAsia="pt-BR"/>
+        </w:rPr>
+        <w:t xml:space="preserve"> Exercício Módulo 01</w:t>
+      </w:r>
+    </w:p>
+    <w:p>
+      <w:pPr>
+        <w:rPr>
+          <w:rFonts w:ascii="Arial" w:eastAsia="Times New Roman" w:hAnsi="Arial" w:cs="Arial"/>
+          <w:color w:val="4D4D4D"/>
+          <w:sz w:val="24"/>
+          <w:szCs w:val="24"/>
+          <w:lang w:eastAsia="pt-BR"/>
+        </w:rPr>
+      </w:pPr>
+      <w:r>
+        <w:rPr>
+          <w:rFonts w:ascii="Arial" w:eastAsia="Times New Roman" w:hAnsi="Arial" w:cs="Arial"/>
+          <w:color w:val="4D4D4D"/>
+          <w:sz w:val="24"/>
+          <w:szCs w:val="24"/>
+          <w:lang w:eastAsia="pt-BR"/>
+        </w:rPr>
         <w:t xml:space="preserve">Qual importância do </w:t>
       </w:r>
       <w:proofErr w:type="spellStart"/>
@@ -96,17 +139,7 @@
           <w:szCs w:val="24"/>
           <w:lang w:eastAsia="pt-BR"/>
         </w:rPr>
-        <w:t>S</w:t>
-      </w:r>
-      <w:r>
-        <w:rPr>
-          <w:rFonts w:ascii="Arial" w:eastAsia="Times New Roman" w:hAnsi="Arial" w:cs="Arial"/>
-          <w:color w:val="4D4D4D"/>
-          <w:sz w:val="24"/>
-          <w:szCs w:val="24"/>
-          <w:lang w:eastAsia="pt-BR"/>
-        </w:rPr>
-        <w:t>ão os três blocos de construção principais de qualquer página web. Eles trabalham juntos, mas todos desempenham papéis distintos quando se trata de codificação e desenvolvimento web. </w:t>
+        <w:t>São os três blocos de construção principais de qualquer página web. Eles trabalham juntos, mas todos desempenham papéis distintos quando se trata de codificação e desenvolvimento web. </w:t>
       </w:r>
     </w:p>
     <w:p>
@@ -324,6 +357,20 @@
         </w:rPr>
         <w:t xml:space="preserve"> uma das principais tecnologias de desenvolvimento web.</w:t>
       </w:r>
+    </w:p>
+    <w:p>
+      <w:pPr>
+        <w:shd w:val="clear" w:color="auto" w:fill="FFFFFF"/>
+        <w:spacing w:after="180" w:line="240" w:lineRule="auto"/>
+        <w:outlineLvl w:val="1"/>
+        <w:rPr>
+          <w:rFonts w:ascii="Arial" w:eastAsia="Times New Roman" w:hAnsi="Arial" w:cs="Arial"/>
+          <w:color w:val="4D4D4D"/>
+          <w:sz w:val="24"/>
+          <w:szCs w:val="24"/>
+          <w:lang w:eastAsia="pt-BR"/>
+        </w:rPr>
+      </w:pPr>
     </w:p>
     <w:p>
       <w:pPr>

</xml_diff>